<commit_message>
Added a second paragraph on methods and ATRIP, also finished last paragraph off
</commit_message>
<xml_diff>
--- a/The Report .docx
+++ b/The Report .docx
@@ -1287,10 +1287,25 @@
         <w:t>s turn. We created an array of threads so that there was one for each player. The benefit of multithreading here was to improve response time so that the user interface can update and respond to each player whilst the background task is running. A new thread was run for each turn, and the threads were made to start and join so that they could work concurrently. After all</w:t>
       </w:r>
       <w:r>
+        <w:t>,</w:t>
+      </w:r>
+      <w:r>
         <w:t xml:space="preserve"> </w:t>
       </w:r>
       <w:r>
-        <w:t>players have had their turn, the method calls upon itself at the end so that the game can continue playing and players can have subsequent turns.</w:t>
+        <w:t xml:space="preserve">players have had their turn, the method calls upon itself at the end </w:t>
+      </w:r>
+      <w:r>
+        <w:t>to</w:t>
+      </w:r>
+      <w:r>
+        <w:t xml:space="preserve"> continue playing</w:t>
+      </w:r>
+      <w:r>
+        <w:t>,</w:t>
+      </w:r>
+      <w:r>
+        <w:t xml:space="preserve"> and players can have subsequent turns.</w:t>
       </w:r>
     </w:p>
     <w:p>
@@ -1351,10 +1366,22 @@
         <w:t>'</w:t>
       </w:r>
       <w:r>
-        <w:t xml:space="preserve">s turn it is, along with their collection of pebbles and their total weight. This information is provided to aid the player in choosing which pebble would be best to discard, for we decided to offer the player that choice. Since all other steps in the simulated game had to occur randomly, it was deemed necessary to allow player involvement in this part of the game. When the player enters the weight of the pebble they wish to remove, it calls upon a method </w:t>
-      </w:r>
-      <w:r>
-        <w:t>that removes the first instance of that integer in player's ArrayList of pebbles and</w:t>
+        <w:t xml:space="preserve">s turn it is, along with their collection of pebbles and their total weight. This information is provided to aid the player in choosing which pebble would be best to discard, for we decided to offer the player that choice. Since all other steps in the simulated game had to occur randomly, it was deemed necessary to allow player involvement in this part of the game. When the player enters the </w:t>
+      </w:r>
+      <w:r>
+        <w:t>pebble's weight</w:t>
+      </w:r>
+      <w:r>
+        <w:t xml:space="preserve"> they wish to remove, it calls upon a method </w:t>
+      </w:r>
+      <w:r>
+        <w:t xml:space="preserve">that removes the first instance of that integer in </w:t>
+      </w:r>
+      <w:r>
+        <w:t xml:space="preserve">the </w:t>
+      </w:r>
+      <w:r>
+        <w:t>player's ArrayList of pebbles and</w:t>
       </w:r>
       <w:r>
         <w:t xml:space="preserve"> deducts it from the player</w:t>
@@ -1488,7 +1515,7 @@
         <w:t xml:space="preserve"> w</w:t>
       </w:r>
       <w:r>
-        <w:t>as</w:t>
+        <w:t>ere</w:t>
       </w:r>
       <w:r>
         <w:t xml:space="preserve"> set to true at any point, the condition to allow any subsequent code to be run would not be met, and thus the program would end.</w:t>
@@ -1507,13 +1534,7 @@
     </w:p>
     <w:p>
       <w:r>
-        <w:t>Finally, to ensure that the game has a strictly positive number of players</w:t>
-      </w:r>
-      <w:r>
-        <w:t>,</w:t>
-      </w:r>
-      <w:r>
-        <w:t xml:space="preserve"> when asked for the number playing, any input that is not an integer greater than zero will return the same question repeatedly until a valid answer is provided. For pebble weights to be strictly positive integers, the method that reads the </w:t>
+        <w:t xml:space="preserve">Finally, to ensure that the game has a strictly positive number of players when asked for the number playing, any input that is not an integer greater than zero will return the same question repeatedly until a valid answer is provided. For pebble weights to be strictly positive integers, the method that reads the </w:t>
       </w:r>
       <w:r>
         <w:t>CSV</w:t>
@@ -1618,6 +1639,228 @@
     </w:p>
     <w:p>
       <w:r>
+        <w:t xml:space="preserve">The tests were designed to follow the ATRIP properties to ensure they were good tests. They are </w:t>
+      </w:r>
+      <w:r>
+        <w:t>a</w:t>
+      </w:r>
+      <w:r>
+        <w:t xml:space="preserve">utomatic since they do not require user input or files and automatically check </w:t>
+      </w:r>
+      <w:r>
+        <w:t xml:space="preserve">that </w:t>
+      </w:r>
+      <w:r>
+        <w:t>each criteri</w:t>
+      </w:r>
+      <w:r>
+        <w:t>on</w:t>
+      </w:r>
+      <w:r>
+        <w:t xml:space="preserve"> has been met. This was done with </w:t>
+      </w:r>
+      <w:r>
+        <w:t xml:space="preserve">the </w:t>
+      </w:r>
+      <w:r>
+        <w:t>use of the methods</w:t>
+      </w:r>
+      <w:r>
+        <w:t xml:space="preserve"> </w:t>
+      </w:r>
+      <w:r>
+        <w:t>writer</w:t>
+      </w:r>
+      <w:r>
+        <w:t xml:space="preserve">, </w:t>
+      </w:r>
+      <w:proofErr w:type="gramStart"/>
+      <w:r>
+        <w:t>reader</w:t>
+      </w:r>
+      <w:proofErr w:type="gramEnd"/>
+      <w:r>
+        <w:t xml:space="preserve"> </w:t>
+      </w:r>
+      <w:r>
+        <w:t>and te</w:t>
+      </w:r>
+      <w:r>
+        <w:t>s</w:t>
+      </w:r>
+      <w:r>
+        <w:t>t</w:t>
+      </w:r>
+      <w:r>
+        <w:t xml:space="preserve"> i</w:t>
+      </w:r>
+      <w:r>
+        <w:t xml:space="preserve">nput. </w:t>
+      </w:r>
+      <w:r>
+        <w:t>The w</w:t>
+      </w:r>
+      <w:r>
+        <w:t xml:space="preserve">riter </w:t>
+      </w:r>
+      <w:r>
+        <w:t xml:space="preserve">method </w:t>
+      </w:r>
+      <w:r>
+        <w:t xml:space="preserve">would create temporary files and write to </w:t>
+      </w:r>
+      <w:r>
+        <w:t>them,</w:t>
+      </w:r>
+      <w:r>
+        <w:t xml:space="preserve"> and </w:t>
+      </w:r>
+      <w:r>
+        <w:t xml:space="preserve">the </w:t>
+      </w:r>
+      <w:r>
+        <w:t xml:space="preserve">reader would read from them for validation. </w:t>
+      </w:r>
+      <w:r>
+        <w:t>The method testInput would take a string and then convert this into bytes. It would then convert these bytes into a byte input stream</w:t>
+      </w:r>
+      <w:r>
+        <w:t>, replacing</w:t>
+      </w:r>
+      <w:r>
+        <w:t xml:space="preserve"> the standard </w:t>
+      </w:r>
+      <w:r>
+        <w:t>input stream</w:t>
+      </w:r>
+      <w:r>
+        <w:t xml:space="preserve"> before setting </w:t>
+      </w:r>
+      <w:r>
+        <w:t xml:space="preserve">the </w:t>
+      </w:r>
+      <w:r>
+        <w:t xml:space="preserve">scanner in </w:t>
+      </w:r>
+      <w:r>
+        <w:t xml:space="preserve">the </w:t>
+      </w:r>
+      <w:r>
+        <w:t>pebble</w:t>
+      </w:r>
+      <w:r>
+        <w:t xml:space="preserve"> g</w:t>
+      </w:r>
+      <w:r>
+        <w:t xml:space="preserve">ame to the correct input stream. The tests were </w:t>
+      </w:r>
+      <w:r>
+        <w:t>t</w:t>
+      </w:r>
+      <w:r>
+        <w:t xml:space="preserve">hrough since I assured that they tested for the required properties and that each input would catch any </w:t>
+      </w:r>
+      <w:r>
+        <w:t>thrown errors</w:t>
+      </w:r>
+      <w:r>
+        <w:t>.</w:t>
+      </w:r>
+      <w:r>
+        <w:t xml:space="preserve"> The tests met the </w:t>
+      </w:r>
+      <w:r>
+        <w:t>r</w:t>
+      </w:r>
+      <w:r>
+        <w:t xml:space="preserve">epeatable property because </w:t>
+      </w:r>
+      <w:r>
+        <w:t xml:space="preserve">I made sure they used the same input each time and </w:t>
+      </w:r>
+      <w:r>
+        <w:t>did</w:t>
+      </w:r>
+      <w:r>
+        <w:t xml:space="preserve"> not set any checks on values that could change between tests (</w:t>
+      </w:r>
+      <w:proofErr w:type="gramStart"/>
+      <w:r>
+        <w:t>e.g.</w:t>
+      </w:r>
+      <w:proofErr w:type="gramEnd"/>
+      <w:r>
+        <w:t xml:space="preserve"> their value was created randomly).</w:t>
+      </w:r>
+      <w:r>
+        <w:t xml:space="preserve"> If there were times that I had to check a value that could change</w:t>
+      </w:r>
+      <w:r>
+        <w:t>,</w:t>
+      </w:r>
+      <w:r>
+        <w:t xml:space="preserve"> I would check </w:t>
+      </w:r>
+      <w:r>
+        <w:t>a</w:t>
+      </w:r>
+      <w:r>
+        <w:t xml:space="preserve"> range of </w:t>
+      </w:r>
+      <w:r>
+        <w:t>values</w:t>
+      </w:r>
+      <w:r>
+        <w:t>.</w:t>
+      </w:r>
+      <w:r>
+        <w:t xml:space="preserve"> The tests were </w:t>
+      </w:r>
+      <w:r>
+        <w:t>i</w:t>
+      </w:r>
+      <w:r>
+        <w:t xml:space="preserve">ndependent of each other </w:t>
+      </w:r>
+      <w:r>
+        <w:t>using</w:t>
+      </w:r>
+      <w:r>
+        <w:t xml:space="preserve"> the two setup methods that would reset all values before a test so that the result of another test wouldn</w:t>
+      </w:r>
+      <w:r>
+        <w:t>'</w:t>
+      </w:r>
+      <w:r>
+        <w:t xml:space="preserve">t influence the result of another. </w:t>
+      </w:r>
+      <w:r>
+        <w:t xml:space="preserve">Finally, </w:t>
+      </w:r>
+      <w:r>
+        <w:t>I made sure the testing was professional but includ</w:t>
+      </w:r>
+      <w:r>
+        <w:t>ed plenty of comments to make it easier to understand, diagnose errors, and</w:t>
+      </w:r>
+      <w:r>
+        <w:t xml:space="preserve"> maintain both the test file and production code. Also, this was a reason for splitting up the tests for each method</w:t>
+      </w:r>
+      <w:r>
+        <w:t xml:space="preserve"> and using a method that would set</w:t>
+      </w:r>
+      <w:r>
+        <w:t xml:space="preserve"> </w:t>
+      </w:r>
+      <w:r>
+        <w:t>up for each test</w:t>
+      </w:r>
+      <w:r>
+        <w:t xml:space="preserve"> to make the code more readable.</w:t>
+      </w:r>
+    </w:p>
+    <w:p>
+      <w:r>
         <w:t xml:space="preserve">The file PlayerTest.java was used for the testing of the nested class player. </w:t>
       </w:r>
       <w:r>
@@ -1684,10 +1927,16 @@
         <w:t xml:space="preserve"> pebbles could be removed</w:t>
       </w:r>
       <w:r>
-        <w:t>, bu</w:t>
-      </w:r>
-      <w:r>
-        <w:t xml:space="preserve">t errors were being caught. </w:t>
+        <w:t xml:space="preserve"> bu</w:t>
+      </w:r>
+      <w:r>
+        <w:t xml:space="preserve">t </w:t>
+      </w:r>
+      <w:r>
+        <w:t>caught errors</w:t>
+      </w:r>
+      <w:r>
+        <w:t xml:space="preserve">. </w:t>
       </w:r>
       <w:r>
         <w:t>Despite being very similar, the two incorrect cases</w:t>
@@ -1782,22 +2031,28 @@
         <w:t>n overwriting it.</w:t>
       </w:r>
       <w:r>
-        <w:t xml:space="preserve"> The next test method was on writing to a text file when the player discards a pebble. Two tests were also carried out here using values that were valid. In a similar fashion to the previous method, the first test was carried out using the </w:t>
-      </w:r>
-      <w:r>
-        <w:t xml:space="preserve">A white bag, and the second used the C white bag such that both boundary cases were tested. Again, the second test </w:t>
-      </w:r>
-      <w:r>
-        <w:t xml:space="preserve">here </w:t>
-      </w:r>
-      <w:r>
-        <w:t>was also designed to</w:t>
+        <w:t xml:space="preserve"> The </w:t>
+      </w:r>
+      <w:r>
+        <w:t>following</w:t>
+      </w:r>
+      <w:r>
+        <w:t xml:space="preserve"> test method was on writing to a text file when the player discards a pebble. Two tests were also carried out here using val</w:t>
+      </w:r>
+      <w:r>
+        <w:t>id values</w:t>
+      </w:r>
+      <w:r>
+        <w:t xml:space="preserve">. In a similar fashion to the previous method, the first test was carried out using the </w:t>
+      </w:r>
+      <w:r>
+        <w:t>A white bag, and the second used the C white bag such that both boundary cases were tested. Again, the second test was also designed to</w:t>
       </w:r>
       <w:r>
         <w:t xml:space="preserve"> check</w:t>
       </w:r>
       <w:r>
-        <w:t xml:space="preserve"> that the file appended the text from the first test, instead of overwriting it.</w:t>
+        <w:t xml:space="preserve"> that the file appended the text from the first test instead of overwriting it.</w:t>
       </w:r>
     </w:p>
     <w:p>
@@ -1814,30 +2069,90 @@
         <w:t xml:space="preserve">was used to test </w:t>
       </w:r>
       <w:r>
-        <w:t>three separate games, varying in player counts of 1, 4 and 100.</w:t>
-      </w:r>
-      <w:r>
-        <w:t xml:space="preserve"> The games were checked to see if a dummy black bag would end up with at least 11, 44 and 1100 pebbles respectively, after having read the CSV files.</w:t>
-      </w:r>
-      <w:r>
-        <w:t xml:space="preserve"> And as the CSV files could not contain negative numbers, or contain fewer than 11 integers, CSV files were created which separately fail those criteria</w:t>
-      </w:r>
-      <w:r>
-        <w:t>, and throw the correct exceptions when read within this method.</w:t>
-      </w:r>
-    </w:p>
-    <w:p>
-      <w:r>
-        <w:t xml:space="preserve">In order to test the method </w:t>
-      </w:r>
-      <w:r>
-        <w:t xml:space="preserve">which draws a pebble from a black bag in the game, another test was designed to apply this method and assert that the player’s pebble count increased by one, and that the black bag </w:t>
-      </w:r>
-      <w:r>
-        <w:t xml:space="preserve">it was drawn from decreased its count by one. If both events take place, it can be surmised that the draw worked correctly. Additionally, this method was also created to check that, if a black bag was empty, a non-empty white bag would empty its contents into a black bag, and the draw would take place as normal. This was </w:t>
-      </w:r>
-      <w:r>
-        <w:t>tested by asserting that the white bag was empty after the draw, and the black bag ended with one fewer pebble than the white bag started with (to account for the pebble given to the player). Similar to this test, another testing method checked that the initial draw took place correctly by asserting that the player’s pebble count increased by 10, and that the black bag decreased by the same amount after this draw took place.</w:t>
+        <w:t xml:space="preserve">three </w:t>
+      </w:r>
+      <w:r>
+        <w:t>different</w:t>
+      </w:r>
+      <w:r>
+        <w:t xml:space="preserve"> games, varying in player counts of 1, 4 and 100.</w:t>
+      </w:r>
+      <w:r>
+        <w:t xml:space="preserve"> </w:t>
+      </w:r>
+      <w:r>
+        <w:t>After reading the CSV files, the games were checked to see if a dummy black bag would end up with at least 11, 44 and 1100 pebbles, respectively</w:t>
+      </w:r>
+      <w:r>
+        <w:t>.</w:t>
+      </w:r>
+      <w:r>
+        <w:t xml:space="preserve"> And as the CSV files could not contain negative numbers or contain fewer than 11 integers, CSV files were created which separately fail</w:t>
+      </w:r>
+      <w:r>
+        <w:t>ed</w:t>
+      </w:r>
+      <w:r>
+        <w:t xml:space="preserve"> those criteria</w:t>
+      </w:r>
+      <w:r>
+        <w:t xml:space="preserve"> and thr</w:t>
+      </w:r>
+      <w:r>
+        <w:t>e</w:t>
+      </w:r>
+      <w:r>
+        <w:t xml:space="preserve">w the </w:t>
+      </w:r>
+      <w:r>
+        <w:t>righ</w:t>
+      </w:r>
+      <w:r>
+        <w:t>t exceptions when read within this method.</w:t>
+      </w:r>
+    </w:p>
+    <w:p>
+      <w:proofErr w:type="gramStart"/>
+      <w:r>
+        <w:lastRenderedPageBreak/>
+        <w:t>In order to</w:t>
+      </w:r>
+      <w:proofErr w:type="gramEnd"/>
+      <w:r>
+        <w:t xml:space="preserve"> test the method </w:t>
+      </w:r>
+      <w:r>
+        <w:t>which draws a pebble from a black bag in the game, another test was designed to apply this method and assert that the player</w:t>
+      </w:r>
+      <w:r>
+        <w:t>'</w:t>
+      </w:r>
+      <w:r>
+        <w:t xml:space="preserve">s pebble count increased by one and that the black bag </w:t>
+      </w:r>
+      <w:r>
+        <w:t>was drawn from decreased its count by one. If both events take place, it can be surmised that the draw worked correctly. Additionally, this method was also created to check that if a black bag w</w:t>
+      </w:r>
+      <w:r>
+        <w:t>ere</w:t>
+      </w:r>
+      <w:r>
+        <w:t xml:space="preserve"> empty, a non-empty white bag would empty its contents into a black bag, and the draw would take place as </w:t>
+      </w:r>
+      <w:r>
+        <w:t>expected</w:t>
+      </w:r>
+      <w:r>
+        <w:t xml:space="preserve">. This was </w:t>
+      </w:r>
+      <w:r>
+        <w:t xml:space="preserve">tested by asserting that the white bag was empty after the draw, and the black bag ended with one fewer pebble than the white bag started with (to account for the pebble given to the player). </w:t>
+      </w:r>
+      <w:r>
+        <w:t>Like this test, another testing method checked that the initial draw took place correctly by asserting that the player's pebble count increased by 10 and that the black bag decreased by the same amount after this draw</w:t>
+      </w:r>
+      <w:r>
+        <w:t>.</w:t>
       </w:r>
     </w:p>
     <w:p>
@@ -1854,17 +2169,89 @@
         <w:t xml:space="preserve">created </w:t>
       </w:r>
       <w:r>
-        <w:t xml:space="preserve">to test all of the functionality within the playerThread method, which </w:t>
-      </w:r>
-      <w:r>
-        <w:t xml:space="preserve">contained much of how the game was to be played for the duration of each player’s turn. This test started off by checking that “E” ends the game, by asserting that the Boolean “finished” is indeed triggered by that input. Similarly, the test was made to </w:t>
-      </w:r>
-      <w:r>
-        <w:t xml:space="preserve">check that a total pebble weight of 100 from the </w:t>
-      </w:r>
-      <w:r>
-        <w:lastRenderedPageBreak/>
-        <w:t xml:space="preserve">initial draw also ends the game immediately. Aside from setting “finished” to true, it was tested that the player’s total weight remained at 100 and their pebble count remained the same, to indicate that the rest of the playerThread method was not triggered and that no further draw or discard took place, since the game had finished. Moreover, it was tested that discarding and drawing a pebble </w:t>
+        <w:t xml:space="preserve">to test </w:t>
+      </w:r>
+      <w:proofErr w:type="gramStart"/>
+      <w:r>
+        <w:t>all of</w:t>
+      </w:r>
+      <w:proofErr w:type="gramEnd"/>
+      <w:r>
+        <w:t xml:space="preserve"> the functionality within the </w:t>
+      </w:r>
+      <w:proofErr w:type="spellStart"/>
+      <w:r>
+        <w:t>player</w:t>
+      </w:r>
+      <w:r>
+        <w:t>t</w:t>
+      </w:r>
+      <w:r>
+        <w:t>hread</w:t>
+      </w:r>
+      <w:proofErr w:type="spellEnd"/>
+      <w:r>
+        <w:t xml:space="preserve"> method, which </w:t>
+      </w:r>
+      <w:r>
+        <w:t>contained much of how the game was to be played for the duration of each player</w:t>
+      </w:r>
+      <w:r>
+        <w:t>'</w:t>
+      </w:r>
+      <w:r>
+        <w:t xml:space="preserve">s turn. </w:t>
+      </w:r>
+      <w:r>
+        <w:t xml:space="preserve">Conducting these tests would be like testing the game if there was only one player and a single thread. </w:t>
+      </w:r>
+      <w:r>
+        <w:t xml:space="preserve">This test started by checking that </w:t>
+      </w:r>
+      <w:r>
+        <w:t>"</w:t>
+      </w:r>
+      <w:r>
+        <w:t>E</w:t>
+      </w:r>
+      <w:r>
+        <w:t>"</w:t>
+      </w:r>
+      <w:r>
+        <w:t xml:space="preserve"> ends the game by asserting that the Boolean </w:t>
+      </w:r>
+      <w:r>
+        <w:t>"</w:t>
+      </w:r>
+      <w:r>
+        <w:t>finished</w:t>
+      </w:r>
+      <w:r>
+        <w:t>"</w:t>
+      </w:r>
+      <w:r>
+        <w:t xml:space="preserve"> is triggered by that input. Similarly, the test was made to </w:t>
+      </w:r>
+      <w:r>
+        <w:t xml:space="preserve">check that a total pebble weight of 100 from the initial draw ends the game immediately. Aside from setting </w:t>
+      </w:r>
+      <w:r>
+        <w:t>"</w:t>
+      </w:r>
+      <w:r>
+        <w:t>finished</w:t>
+      </w:r>
+      <w:r>
+        <w:t>"</w:t>
+      </w:r>
+      <w:r>
+        <w:t xml:space="preserve"> to true, it was tested that the player</w:t>
+      </w:r>
+      <w:r>
+        <w:t>'</w:t>
+      </w:r>
+      <w:r>
+        <w:t xml:space="preserve">s total weight remained at 100 and their pebble count remained the same, to indicate that the rest of the playerThread method was not triggered and that no further draw or discard took place, since the game had finished. Moreover, it was tested that discarding and drawing a pebble </w:t>
       </w:r>
       <w:r>
         <w:t>could also be a means to a win.</w:t>
@@ -1874,58 +2261,30 @@
           <w:b/>
           <w:bCs/>
         </w:rPr>
-        <w:t xml:space="preserve"> (TODO- finish off explaining </w:t>
+        <w:t xml:space="preserve"> </w:t>
+      </w:r>
+      <w:r>
+        <w:t xml:space="preserve">Unlike the other tests that were checking win or end conditions, this test ensured that the </w:t>
       </w:r>
       <w:proofErr w:type="spellStart"/>
       <w:r>
-        <w:rPr>
-          <w:b/>
-          <w:bCs/>
-        </w:rPr>
-        <w:t>playerThreadTest</w:t>
+        <w:t>playerThread</w:t>
       </w:r>
       <w:proofErr w:type="spellEnd"/>
       <w:r>
-        <w:rPr>
-          <w:b/>
-          <w:bCs/>
-        </w:rPr>
-        <w:t>() method</w:t>
-      </w:r>
-      <w:r>
-        <w:rPr>
-          <w:b/>
-          <w:bCs/>
-        </w:rPr>
-        <w:t xml:space="preserve"> here </w:t>
-      </w:r>
-      <w:r>
-        <w:rPr>
-          <w:b/>
-          <w:bCs/>
-        </w:rPr>
-        <w:t xml:space="preserve"> from</w:t>
-      </w:r>
-      <w:r>
-        <w:rPr>
-          <w:b/>
-          <w:bCs/>
-        </w:rPr>
-        <w:t xml:space="preserve"> test on removing pebble and adding a new one,</w:t>
-      </w:r>
-      <w:r>
-        <w:rPr>
-          <w:b/>
-          <w:bCs/>
-        </w:rPr>
-        <w:t xml:space="preserve"> </w:t>
-      </w:r>
-      <w:r>
-        <w:rPr>
-          <w:b/>
-          <w:bCs/>
-        </w:rPr>
-        <w:t>line 399)</w:t>
+        <w:t xml:space="preserve"> was functioning as expected by inputting a 2 (an arbitrary value that would always be in the players pebbles). Then several checks could be made that the 2 had been removed and a random pebble from the bags had been inserted as expected. The last 2 tests were both done similarly to check that pebbles that were not inside the player</w:t>
+      </w:r>
+      <w:r>
+        <w:t>'</w:t>
+      </w:r>
+      <w:r>
+        <w:t>s pebbles and that values that weren</w:t>
+      </w:r>
+      <w:r>
+        <w:t>'</w:t>
+      </w:r>
+      <w:r>
+        <w:t>t integers should be thrown and caught.</w:t>
       </w:r>
     </w:p>
     <w:p>

</xml_diff>